<commit_message>
Re #352 updating deployment notes
</commit_message>
<xml_diff>
--- a/deployments/2016-10-07-catering-brochure-pdf-flyer-logic-updates/catering-brochure-PDF-and-flyer-date-logic-updates.docx
+++ b/deployments/2016-10-07-catering-brochure-pdf-flyer-logic-updates/catering-brochure-PDF-and-flyer-date-logic-updates.docx
@@ -905,6 +905,29 @@
         </w:rPr>
         <w:t xml:space="preserve"> htdocs/prod/web/assets/highland-farms-platters-catering-brochure.pdf</w:t>
       </w:r>
+    </w:p>
+    <w:p>
+      <w:pPr>
+        <w:ind w:firstLine="720"/>
+        <w:contextualSpacing w:val="0"/>
+      </w:pPr>
+      <w:r>
+        <w:rPr>
+          <w:color w:val="f1c232"/>
+          <w:sz w:val="20"/>
+          <w:szCs w:val="20"/>
+          <w:rtl w:val="0"/>
+        </w:rPr>
+        <w:t xml:space="preserve">Updated:</w:t>
+      </w:r>
+      <w:r>
+        <w:rPr>
+          <w:sz w:val="20"/>
+          <w:szCs w:val="20"/>
+          <w:rtl w:val="0"/>
+        </w:rPr>
+        <w:t xml:space="preserve"> htdocs/prod/web/assets/js/flyerLoader.js</w:t>
+      </w:r>
       <w:r>
         <w:rPr>
           <w:rtl w:val="0"/>
@@ -946,6 +969,29 @@
           <w:rtl w:val="0"/>
         </w:rPr>
         <w:t xml:space="preserve">#359 - Updating catering brochure PDF</w:t>
+      </w:r>
+    </w:p>
+    <w:p>
+      <w:pPr>
+        <w:numPr>
+          <w:ilvl w:val="0"/>
+          <w:numId w:val="2"/>
+        </w:numPr>
+        <w:ind w:left="720" w:hanging="360"/>
+        <w:contextualSpacing w:val="1"/>
+        <w:rPr>
+          <w:sz w:val="20"/>
+          <w:szCs w:val="20"/>
+          <w:u w:val="none"/>
+        </w:rPr>
+      </w:pPr>
+      <w:r>
+        <w:rPr>
+          <w:sz w:val="20"/>
+          <w:szCs w:val="20"/>
+          <w:rtl w:val="0"/>
+        </w:rPr>
+        <w:t xml:space="preserve">#352 - Adjusting flyer loading logic towards resuming usual 1-week duration period</w:t>
       </w:r>
       <w:r>
         <w:rPr>
@@ -1398,12 +1444,12 @@
           <wp:extent cx="1152525" cy="371475"/>
           <wp:effectExtent b="0" l="0" r="0" t="0"/>
           <wp:wrapSquare wrapText="bothSides" distB="114300" distT="114300" distL="114300" distR="114300"/>
-          <wp:docPr descr="STJ_CMYK-01.png" id="1" name="image01.png"/>
+          <wp:docPr descr="STJ_CMYK-01.png" id="1" name="image02.png"/>
           <a:graphic>
             <a:graphicData uri="http://schemas.openxmlformats.org/drawingml/2006/picture">
               <pic:pic>
                 <pic:nvPicPr>
-                  <pic:cNvPr descr="STJ_CMYK-01.png" id="0" name="image01.png"/>
+                  <pic:cNvPr descr="STJ_CMYK-01.png" id="0" name="image02.png"/>
                   <pic:cNvPicPr preferRelativeResize="0"/>
                 </pic:nvPicPr>
                 <pic:blipFill>

</xml_diff>